<commit_message>
push files about participation of class that "システム工学基礎"
</commit_message>
<xml_diff>
--- a/システム工学基礎/システム工学基礎出席確認表(4.26)[西村弘平].docx
+++ b/システム工学基礎/システム工学基礎出席確認表(4.26)[西村弘平].docx
@@ -2,19 +2,19 @@
 <file path=word/document.xml><?xml version="1.0" encoding="utf-8"?>
 <w:document xmlns:wpc="http://schemas.microsoft.com/office/word/2010/wordprocessingCanvas" xmlns:cx="http://schemas.microsoft.com/office/drawing/2014/chartex" xmlns:cx1="http://schemas.microsoft.com/office/drawing/2015/9/8/chartex" xmlns:cx2="http://schemas.microsoft.com/office/drawing/2015/10/21/chartex" xmlns:mc="http://schemas.openxmlformats.org/markup-compatibility/2006" xmlns:o="urn:schemas-microsoft-com:office:office" xmlns:r="http://schemas.openxmlformats.org/officeDocument/2006/relationships" xmlns:m="http://schemas.openxmlformats.org/officeDocument/2006/math" xmlns:v="urn:schemas-microsoft-com:vml" xmlns:wp14="http://schemas.microsoft.com/office/word/2010/wordprocessingDrawing" xmlns:wp="http://schemas.openxmlformats.org/drawingml/2006/wordprocessingDrawing" xmlns:w10="urn:schemas-microsoft-com:office:word" xmlns:w="http://schemas.openxmlformats.org/wordprocessingml/2006/main" xmlns:w14="http://schemas.microsoft.com/office/word/2010/wordml" xmlns:w15="http://schemas.microsoft.com/office/word/2012/wordml" xmlns:w16se="http://schemas.microsoft.com/office/word/2015/wordml/symex" xmlns:wpg="http://schemas.microsoft.com/office/word/2010/wordprocessingGroup" xmlns:wpi="http://schemas.microsoft.com/office/word/2010/wordprocessingInk" xmlns:wne="http://schemas.microsoft.com/office/word/2006/wordml" xmlns:wps="http://schemas.microsoft.com/office/word/2010/wordprocessingShape" mc:Ignorable="w14 w15 w16se wp14">
   <w:body>
-    <w:p>
+    <w:p xmlns:wp14="http://schemas.microsoft.com/office/word/2010/wordml" wp14:textId="77777777" wp14:noSpellErr="1">
       <w:pPr>
         <w:spacing w:line="60" w:lineRule="atLeast"/>
         <w:jc w:val="center"/>
         <w:rPr>
-          <w:rFonts w:ascii="HGSｺﾞｼｯｸE" w:eastAsia="HGSｺﾞｼｯｸE" w:hAnsi="HGSｺﾞｼｯｸE"/>
+          <w:rFonts w:ascii="HGSｺﾞｼｯｸE" w:hAnsi="HGSｺﾞｼｯｸE" w:eastAsia="HGSｺﾞｼｯｸE"/>
           <w:sz w:val="24"/>
           <w:szCs w:val="24"/>
         </w:rPr>
       </w:pPr>
       <w:r>
         <w:rPr>
-          <w:rFonts w:ascii="HGSｺﾞｼｯｸE" w:eastAsia="HGSｺﾞｼｯｸE" w:hAnsi="HGSｺﾞｼｯｸE" w:hint="eastAsia"/>
+          <w:rFonts w:ascii="HGSｺﾞｼｯｸE" w:hAnsi="HGSｺﾞｼｯｸE" w:eastAsia="HGSｺﾞｼｯｸE" w:cs="HGSｺﾞｼｯｸE"/>
           <w:sz w:val="24"/>
           <w:szCs w:val="24"/>
         </w:rPr>
@@ -22,7 +22,7 @@
       </w:r>
       <w:r>
         <w:rPr>
-          <w:rFonts w:ascii="HGSｺﾞｼｯｸE" w:eastAsia="HGSｺﾞｼｯｸE" w:hAnsi="HGSｺﾞｼｯｸE"/>
+          <w:rFonts w:ascii="HGSｺﾞｼｯｸE" w:hAnsi="HGSｺﾞｼｯｸE" w:eastAsia="HGSｺﾞｼｯｸE" w:cs="HGSｺﾞｼｯｸE"/>
           <w:sz w:val="24"/>
           <w:szCs w:val="24"/>
         </w:rPr>
@@ -30,185 +30,203 @@
       </w:r>
       <w:r>
         <w:rPr>
-          <w:rFonts w:ascii="HGSｺﾞｼｯｸE" w:eastAsia="HGSｺﾞｼｯｸE" w:hAnsi="HGSｺﾞｼｯｸE" w:hint="eastAsia"/>
+          <w:rFonts w:ascii="HGSｺﾞｼｯｸE" w:hAnsi="HGSｺﾞｼｯｸE" w:eastAsia="HGSｺﾞｼｯｸE" w:cs="HGSｺﾞｼｯｸE"/>
           <w:sz w:val="24"/>
           <w:szCs w:val="24"/>
         </w:rPr>
         <w:t>03-84451</w:t>
       </w:r>
     </w:p>
-    <w:p>
+    <w:p xmlns:wp14="http://schemas.microsoft.com/office/word/2010/wordml" wp14:textId="77777777">
       <w:pPr>
         <w:spacing w:line="60" w:lineRule="atLeast"/>
         <w:jc w:val="center"/>
         <w:rPr>
-          <w:rFonts w:ascii="HGSｺﾞｼｯｸE" w:eastAsia="HGSｺﾞｼｯｸE" w:hAnsi="HGSｺﾞｼｯｸE"/>
+          <w:rFonts w:ascii="HGSｺﾞｼｯｸE" w:hAnsi="HGSｺﾞｼｯｸE" w:eastAsia="HGSｺﾞｼｯｸE"/>
           <w:sz w:val="36"/>
           <w:szCs w:val="36"/>
         </w:rPr>
       </w:pPr>
       <w:r>
         <w:rPr>
-          <w:rFonts w:ascii="HGSｺﾞｼｯｸE" w:eastAsia="HGSｺﾞｼｯｸE" w:hAnsi="HGSｺﾞｼｯｸE" w:hint="eastAsia"/>
+          <w:rFonts w:hint="eastAsia" w:ascii="HGSｺﾞｼｯｸE" w:hAnsi="HGSｺﾞｼｯｸE" w:eastAsia="HGSｺﾞｼｯｸE"/>
           <w:sz w:val="36"/>
           <w:szCs w:val="36"/>
         </w:rPr>
         <w:t>システム工学基礎（担当：青山和浩）</w:t>
       </w:r>
     </w:p>
-    <w:p>
+    <w:p xmlns:wp14="http://schemas.microsoft.com/office/word/2010/wordml" wp14:noSpellErr="1" wp14:textId="5D826F53">
       <w:pPr>
         <w:jc w:val="center"/>
         <w:rPr>
-          <w:rFonts w:ascii="HGSｺﾞｼｯｸE" w:eastAsia="HGSｺﾞｼｯｸE" w:hAnsi="HGSｺﾞｼｯｸE"/>
+          <w:rFonts w:ascii="HGSｺﾞｼｯｸE" w:hAnsi="HGSｺﾞｼｯｸE" w:eastAsia="HGSｺﾞｼｯｸE"/>
           <w:sz w:val="24"/>
           <w:szCs w:val="24"/>
         </w:rPr>
       </w:pPr>
       <w:r>
         <w:rPr>
-          <w:rFonts w:ascii="HGSｺﾞｼｯｸE" w:eastAsia="HGSｺﾞｼｯｸE" w:hAnsi="HGSｺﾞｼｯｸE" w:hint="eastAsia"/>
+          <w:rFonts w:ascii="HGSｺﾞｼｯｸE" w:hAnsi="HGSｺﾞｼｯｸE" w:eastAsia="HGSｺﾞｼｯｸE" w:cs="HGSｺﾞｼｯｸE"/>
           <w:sz w:val="24"/>
           <w:szCs w:val="24"/>
         </w:rPr>
-        <w:t xml:space="preserve">フィードバック　兼　出席確認票（　</w:t>
-      </w:r>
-      <w:bookmarkStart w:id="0" w:name="_GoBack"/>
-      <w:bookmarkEnd w:id="0"/>
-      <w:r>
-        <w:rPr>
-          <w:rFonts w:ascii="HGSｺﾞｼｯｸE" w:eastAsia="HGSｺﾞｼｯｸE" w:hAnsi="HGSｺﾞｼｯｸE" w:hint="eastAsia"/>
+        <w:t>フィードバック　兼　出席確認票（</w:t>
+      </w:r>
+      <w:r>
+        <w:rPr>
+          <w:rFonts w:ascii="HGSｺﾞｼｯｸE" w:hAnsi="HGSｺﾞｼｯｸE" w:eastAsia="HGSｺﾞｼｯｸE" w:cs="HGSｺﾞｼｯｸE"/>
           <w:sz w:val="24"/>
           <w:szCs w:val="24"/>
         </w:rPr>
-        <w:t xml:space="preserve">月　</w:t>
-      </w:r>
-      <w:r>
-        <w:rPr>
-          <w:rFonts w:ascii="HGSｺﾞｼｯｸE" w:eastAsia="HGSｺﾞｼｯｸE" w:hAnsi="HGSｺﾞｼｯｸE" w:hint="eastAsia"/>
+        <w:t>4</w:t>
+      </w:r>
+      <w:r>
+        <w:rPr>
+          <w:rFonts w:ascii="HGSｺﾞｼｯｸE" w:hAnsi="HGSｺﾞｼｯｸE" w:eastAsia="HGSｺﾞｼｯｸE" w:cs="HGSｺﾞｼｯｸE"/>
           <w:sz w:val="24"/>
           <w:szCs w:val="24"/>
         </w:rPr>
+        <w:t>月</w:t>
+      </w:r>
+      <w:r>
+        <w:rPr>
+          <w:rFonts w:ascii="HGSｺﾞｼｯｸE" w:hAnsi="HGSｺﾞｼｯｸE" w:eastAsia="HGSｺﾞｼｯｸE" w:cs="HGSｺﾞｼｯｸE"/>
+          <w:sz w:val="24"/>
+          <w:szCs w:val="24"/>
+        </w:rPr>
+        <w:t>26</w:t>
+      </w:r>
+      <w:r>
+        <w:rPr>
+          <w:rFonts w:ascii="HGSｺﾞｼｯｸE" w:hAnsi="HGSｺﾞｼｯｸE" w:eastAsia="HGSｺﾞｼｯｸE" w:cs="HGSｺﾞｼｯｸE"/>
+          <w:sz w:val="24"/>
+          <w:szCs w:val="24"/>
+        </w:rPr>
         <w:t>日）</w:t>
       </w:r>
+      <w:bookmarkStart w:name="_GoBack" w:id="0"/>
+      <w:bookmarkEnd w:id="0"/>
     </w:p>
-    <w:p>
-      <w:pPr>
-        <w:rPr>
-          <w:rFonts w:ascii="HGSｺﾞｼｯｸE" w:eastAsia="HGSｺﾞｼｯｸE" w:hAnsi="HGSｺﾞｼｯｸE"/>
-        </w:rPr>
-      </w:pPr>
-      <w:r>
-        <w:rPr>
-          <w:rFonts w:ascii="HGSｺﾞｼｯｸE" w:eastAsia="HGSｺﾞｼｯｸE" w:hAnsi="HGSｺﾞｼｯｸE" w:hint="eastAsia"/>
+    <w:p xmlns:wp14="http://schemas.microsoft.com/office/word/2010/wordml" wp14:textId="77777777">
+      <w:pPr>
+        <w:rPr>
+          <w:rFonts w:ascii="HGSｺﾞｼｯｸE" w:hAnsi="HGSｺﾞｼｯｸE" w:eastAsia="HGSｺﾞｼｯｸE"/>
+        </w:rPr>
+      </w:pPr>
+      <w:r>
+        <w:rPr>
+          <w:rFonts w:ascii="HGSｺﾞｼｯｸE" w:hAnsi="HGSｺﾞｼｯｸE" w:eastAsia="HGSｺﾞｼｯｸE" w:cs="HGSｺﾞｼｯｸE"/>
         </w:rPr>
         <w:t>注：空欄が多いと講義に参加していないと考えますので</w:t>
       </w:r>
       <w:r>
         <w:rPr>
-          <w:rFonts w:ascii="HGSｺﾞｼｯｸE" w:eastAsia="HGSｺﾞｼｯｸE" w:hAnsi="HGSｺﾞｼｯｸE" w:hint="eastAsia"/>
+          <w:rFonts w:ascii="HGSｺﾞｼｯｸE" w:hAnsi="HGSｺﾞｼｯｸE" w:eastAsia="HGSｺﾞｼｯｸE" w:cs="HGSｺﾞｼｯｸE"/>
         </w:rPr>
         <w:t xml:space="preserve"> </w:t>
       </w:r>
       <w:r>
         <w:rPr>
-          <w:rFonts w:ascii="HGSｺﾞｼｯｸE" w:eastAsia="HGSｺﾞｼｯｸE" w:hAnsi="HGSｺﾞｼｯｸE" w:hint="eastAsia"/>
+          <w:rFonts w:ascii="HGSｺﾞｼｯｸE" w:hAnsi="HGSｺﾞｼｯｸE" w:eastAsia="HGSｺﾞｼｯｸE" w:cs="HGSｺﾞｼｯｸE"/>
         </w:rPr>
         <w:t>記入には十分に注意してください.</w:t>
       </w:r>
       <w:r>
         <w:rPr>
-          <w:rFonts w:ascii="HGSｺﾞｼｯｸE" w:eastAsia="HGSｺﾞｼｯｸE" w:hAnsi="HGSｺﾞｼｯｸE" w:hint="eastAsia"/>
+          <w:rFonts w:ascii="HGSｺﾞｼｯｸE" w:hAnsi="HGSｺﾞｼｯｸE" w:eastAsia="HGSｺﾞｼｯｸE" w:cs="HGSｺﾞｼｯｸE"/>
         </w:rPr>
         <w:t>記入したものを</w:t>
       </w:r>
       <w:r>
         <w:rPr>
-          <w:rFonts w:ascii="HGSｺﾞｼｯｸE" w:eastAsia="HGSｺﾞｼｯｸE" w:hAnsi="HGSｺﾞｼｯｸE" w:hint="eastAsia"/>
+          <w:rFonts w:ascii="HGSｺﾞｼｯｸE" w:hAnsi="HGSｺﾞｼｯｸE" w:eastAsia="HGSｺﾞｼｯｸE" w:cs="HGSｺﾞｼｯｸE"/>
         </w:rPr>
         <w:t xml:space="preserve">撮影, </w:t>
       </w:r>
       <w:r>
         <w:rPr>
-          <w:rFonts w:ascii="HGSｺﾞｼｯｸE" w:eastAsia="HGSｺﾞｼｯｸE" w:hAnsi="HGSｺﾞｼｯｸE" w:hint="eastAsia"/>
+          <w:rFonts w:ascii="HGSｺﾞｼｯｸE" w:hAnsi="HGSｺﾞｼｯｸE" w:eastAsia="HGSｺﾞｼｯｸE" w:cs="HGSｺﾞｼｯｸE"/>
         </w:rPr>
         <w:t>デジタル化し</w:t>
       </w:r>
       <w:r>
         <w:rPr>
-          <w:rFonts w:ascii="HGSｺﾞｼｯｸE" w:eastAsia="HGSｺﾞｼｯｸE" w:hAnsi="HGSｺﾞｼｯｸE" w:hint="eastAsia"/>
+          <w:rFonts w:ascii="HGSｺﾞｼｯｸE" w:hAnsi="HGSｺﾞｼｯｸE" w:eastAsia="HGSｺﾞｼｯｸE" w:cs="HGSｺﾞｼｯｸE"/>
         </w:rPr>
         <w:t xml:space="preserve">, </w:t>
       </w:r>
       <w:r>
         <w:rPr>
-          <w:rFonts w:ascii="HGSｺﾞｼｯｸE" w:eastAsia="HGSｺﾞｼｯｸE" w:hAnsi="HGSｺﾞｼｯｸE" w:hint="eastAsia"/>
+          <w:rFonts w:ascii="HGSｺﾞｼｯｸE" w:hAnsi="HGSｺﾞｼｯｸE" w:eastAsia="HGSｺﾞｼｯｸE" w:cs="HGSｺﾞｼｯｸE"/>
         </w:rPr>
         <w:t>ITC</w:t>
       </w:r>
       <w:r>
         <w:rPr>
-          <w:rFonts w:ascii="HGSｺﾞｼｯｸE" w:eastAsia="HGSｺﾞｼｯｸE" w:hAnsi="HGSｺﾞｼｯｸE"/>
+          <w:rFonts w:ascii="HGSｺﾞｼｯｸE" w:hAnsi="HGSｺﾞｼｯｸE" w:eastAsia="HGSｺﾞｼｯｸE" w:cs="HGSｺﾞｼｯｸE"/>
         </w:rPr>
         <w:t>-</w:t>
       </w:r>
-      <w:r>
-        <w:rPr>
-          <w:rFonts w:ascii="HGSｺﾞｼｯｸE" w:eastAsia="HGSｺﾞｼｯｸE" w:hAnsi="HGSｺﾞｼｯｸE" w:hint="eastAsia"/>
+      <w:proofErr w:type="spellStart"/>
+      <w:r>
+        <w:rPr>
+          <w:rFonts w:ascii="HGSｺﾞｼｯｸE" w:hAnsi="HGSｺﾞｼｯｸE" w:eastAsia="HGSｺﾞｼｯｸE" w:cs="HGSｺﾞｼｯｸE"/>
         </w:rPr>
         <w:t>LMSへアップする</w:t>
       </w:r>
-      <w:r>
-        <w:rPr>
-          <w:rFonts w:ascii="HGSｺﾞｼｯｸE" w:eastAsia="HGSｺﾞｼｯｸE" w:hAnsi="HGSｺﾞｼｯｸE" w:hint="eastAsia"/>
+      <w:proofErr w:type="spellEnd"/>
+      <w:r>
+        <w:rPr>
+          <w:rFonts w:ascii="HGSｺﾞｼｯｸE" w:hAnsi="HGSｺﾞｼｯｸE" w:eastAsia="HGSｺﾞｼｯｸE" w:cs="HGSｺﾞｼｯｸE"/>
         </w:rPr>
         <w:t xml:space="preserve">. </w:t>
       </w:r>
       <w:r>
         <w:rPr>
-          <w:rFonts w:ascii="HGSｺﾞｼｯｸE" w:eastAsia="HGSｺﾞｼｯｸE" w:hAnsi="HGSｺﾞｼｯｸE"/>
+          <w:rFonts w:ascii="HGSｺﾞｼｯｸE" w:hAnsi="HGSｺﾞｼｯｸE" w:eastAsia="HGSｺﾞｼｯｸE" w:cs="HGSｺﾞｼｯｸE"/>
         </w:rPr>
         <w:t xml:space="preserve"> </w:t>
       </w:r>
       <w:r>
         <w:rPr>
-          <w:rFonts w:ascii="HGSｺﾞｼｯｸE" w:eastAsia="HGSｺﾞｼｯｸE" w:hAnsi="HGSｺﾞｼｯｸE" w:hint="eastAsia"/>
+          <w:rFonts w:ascii="HGSｺﾞｼｯｸE" w:hAnsi="HGSｺﾞｼｯｸE" w:eastAsia="HGSｺﾞｼｯｸE" w:cs="HGSｺﾞｼｯｸE"/>
         </w:rPr>
         <w:t>自分の</w:t>
       </w:r>
       <w:r>
         <w:rPr>
-          <w:rFonts w:ascii="HGSｺﾞｼｯｸE" w:eastAsia="HGSｺﾞｼｯｸE" w:hAnsi="HGSｺﾞｼｯｸE" w:hint="eastAsia"/>
+          <w:rFonts w:ascii="HGSｺﾞｼｯｸE" w:hAnsi="HGSｺﾞｼｯｸE" w:eastAsia="HGSｺﾞｼｯｸE" w:cs="HGSｺﾞｼｯｸE"/>
         </w:rPr>
         <w:t xml:space="preserve">ノート, </w:t>
       </w:r>
       <w:r>
         <w:rPr>
-          <w:rFonts w:ascii="HGSｺﾞｼｯｸE" w:eastAsia="HGSｺﾞｼｯｸE" w:hAnsi="HGSｺﾞｼｯｸE" w:hint="eastAsia"/>
+          <w:rFonts w:ascii="HGSｺﾞｼｯｸE" w:hAnsi="HGSｺﾞｼｯｸE" w:eastAsia="HGSｺﾞｼｯｸE" w:cs="HGSｺﾞｼｯｸE"/>
         </w:rPr>
         <w:t>メモでも代用可能とする</w:t>
       </w:r>
       <w:r>
         <w:rPr>
-          <w:rFonts w:ascii="HGSｺﾞｼｯｸE" w:eastAsia="HGSｺﾞｼｯｸE" w:hAnsi="HGSｺﾞｼｯｸE" w:hint="eastAsia"/>
+          <w:rFonts w:ascii="HGSｺﾞｼｯｸE" w:hAnsi="HGSｺﾞｼｯｸE" w:eastAsia="HGSｺﾞｼｯｸE" w:cs="HGSｺﾞｼｯｸE"/>
         </w:rPr>
         <w:t xml:space="preserve">が, </w:t>
       </w:r>
       <w:r>
         <w:rPr>
-          <w:rFonts w:ascii="HGSｺﾞｼｯｸE" w:eastAsia="HGSｺﾞｼｯｸE" w:hAnsi="HGSｺﾞｼｯｸE" w:hint="eastAsia"/>
+          <w:rFonts w:ascii="HGSｺﾞｼｯｸE" w:hAnsi="HGSｺﾞｼｯｸE" w:eastAsia="HGSｺﾞｼｯｸE" w:cs="HGSｺﾞｼｯｸE"/>
         </w:rPr>
         <w:t>その旨を確認票に明記し</w:t>
       </w:r>
       <w:r>
         <w:rPr>
-          <w:rFonts w:ascii="HGSｺﾞｼｯｸE" w:eastAsia="HGSｺﾞｼｯｸE" w:hAnsi="HGSｺﾞｼｯｸE" w:hint="eastAsia"/>
+          <w:rFonts w:ascii="HGSｺﾞｼｯｸE" w:hAnsi="HGSｺﾞｼｯｸE" w:eastAsia="HGSｺﾞｼｯｸE" w:cs="HGSｺﾞｼｯｸE"/>
         </w:rPr>
         <w:t xml:space="preserve">, </w:t>
       </w:r>
       <w:r>
         <w:rPr>
-          <w:rFonts w:ascii="HGSｺﾞｼｯｸE" w:eastAsia="HGSｺﾞｼｯｸE" w:hAnsi="HGSｺﾞｼｯｸE" w:hint="eastAsia"/>
+          <w:rFonts w:ascii="HGSｺﾞｼｯｸE" w:hAnsi="HGSｺﾞｼｯｸE" w:eastAsia="HGSｺﾞｼｯｸE" w:cs="HGSｺﾞｼｯｸE"/>
         </w:rPr>
         <w:t>あわせてアップすること</w:t>
       </w:r>
@@ -228,7 +246,7 @@
         <w:gridCol w:w="992"/>
         <w:gridCol w:w="2126"/>
       </w:tblGrid>
-      <w:tr>
+      <w:tr xmlns:wp14="http://schemas.microsoft.com/office/word/2010/wordml" wp14:textId="77777777">
         <w:trPr>
           <w:trHeight w:val="578"/>
         </w:trPr>
@@ -236,23 +254,24 @@
           <w:tcPr>
             <w:tcW w:w="1135" w:type="dxa"/>
             <w:tcBorders>
-              <w:top w:val="single" w:sz="8" w:space="0" w:color="auto"/>
-              <w:left w:val="single" w:sz="8" w:space="0" w:color="auto"/>
+              <w:top w:val="single" w:color="auto" w:sz="8" w:space="0"/>
+              <w:left w:val="single" w:color="auto" w:sz="8" w:space="0"/>
             </w:tcBorders>
+            <w:tcMar/>
           </w:tcPr>
-          <w:p>
+          <w:p wp14:textId="77777777">
             <w:pPr>
               <w:spacing w:line="480" w:lineRule="auto"/>
               <w:jc w:val="center"/>
               <w:rPr>
-                <w:rFonts w:ascii="HGSｺﾞｼｯｸE" w:eastAsia="HGSｺﾞｼｯｸE" w:hAnsi="HGSｺﾞｼｯｸE"/>
+                <w:rFonts w:ascii="HGSｺﾞｼｯｸE" w:hAnsi="HGSｺﾞｼｯｸE" w:eastAsia="HGSｺﾞｼｯｸE"/>
                 <w:sz w:val="24"/>
                 <w:szCs w:val="24"/>
               </w:rPr>
             </w:pPr>
             <w:r>
               <w:rPr>
-                <w:rFonts w:ascii="HGSｺﾞｼｯｸE" w:eastAsia="HGSｺﾞｼｯｸE" w:hAnsi="HGSｺﾞｼｯｸE" w:hint="eastAsia"/>
+                <w:rFonts w:hint="eastAsia" w:ascii="HGSｺﾞｼｯｸE" w:hAnsi="HGSｺﾞｼｯｸE" w:eastAsia="HGSｺﾞｼｯｸE"/>
                 <w:sz w:val="24"/>
                 <w:szCs w:val="24"/>
               </w:rPr>
@@ -264,37 +283,43 @@
           <w:tcPr>
             <w:tcW w:w="1701" w:type="dxa"/>
             <w:tcBorders>
-              <w:top w:val="single" w:sz="8" w:space="0" w:color="auto"/>
+              <w:top w:val="single" w:color="auto" w:sz="8" w:space="0"/>
             </w:tcBorders>
+            <w:tcMar/>
           </w:tcPr>
-          <w:p>
+          <w:p w14:noSpellErr="1" wp14:textId="23E3001D">
             <w:pPr>
               <w:jc w:val="center"/>
               <w:rPr>
-                <w:rFonts w:ascii="HGSｺﾞｼｯｸE" w:eastAsia="HGSｺﾞｼｯｸE" w:hAnsi="HGSｺﾞｼｯｸE"/>
+                <w:rFonts w:ascii="HGSｺﾞｼｯｸE" w:hAnsi="HGSｺﾞｼｯｸE" w:eastAsia="HGSｺﾞｼｯｸE"/>
               </w:rPr>
             </w:pPr>
+            <w:r>
+              <w:rPr/>
+              <w:t>SDM</w:t>
+            </w:r>
           </w:p>
         </w:tc>
         <w:tc>
           <w:tcPr>
             <w:tcW w:w="871" w:type="dxa"/>
             <w:tcBorders>
-              <w:top w:val="single" w:sz="8" w:space="0" w:color="auto"/>
+              <w:top w:val="single" w:color="auto" w:sz="8" w:space="0"/>
             </w:tcBorders>
+            <w:tcMar/>
           </w:tcPr>
-          <w:p>
+          <w:p wp14:textId="77777777">
             <w:pPr>
               <w:jc w:val="center"/>
               <w:rPr>
-                <w:rFonts w:ascii="HGSｺﾞｼｯｸE" w:eastAsia="HGSｺﾞｼｯｸE" w:hAnsi="HGSｺﾞｼｯｸE"/>
+                <w:rFonts w:ascii="HGSｺﾞｼｯｸE" w:hAnsi="HGSｺﾞｼｯｸE" w:eastAsia="HGSｺﾞｼｯｸE"/>
                 <w:sz w:val="24"/>
                 <w:szCs w:val="24"/>
               </w:rPr>
             </w:pPr>
             <w:r>
               <w:rPr>
-                <w:rFonts w:ascii="HGSｺﾞｼｯｸE" w:eastAsia="HGSｺﾞｼｯｸE" w:hAnsi="HGSｺﾞｼｯｸE" w:hint="eastAsia"/>
+                <w:rFonts w:hint="eastAsia" w:ascii="HGSｺﾞｼｯｸE" w:hAnsi="HGSｺﾞｼｯｸE" w:eastAsia="HGSｺﾞｼｯｸE"/>
                 <w:sz w:val="24"/>
                 <w:szCs w:val="24"/>
               </w:rPr>
@@ -306,38 +331,44 @@
           <w:tcPr>
             <w:tcW w:w="1822" w:type="dxa"/>
             <w:tcBorders>
-              <w:top w:val="single" w:sz="8" w:space="0" w:color="auto"/>
+              <w:top w:val="single" w:color="auto" w:sz="8" w:space="0"/>
             </w:tcBorders>
+            <w:tcMar/>
           </w:tcPr>
-          <w:p>
+          <w:p wp14:textId="11CF53FF">
             <w:pPr>
               <w:jc w:val="center"/>
               <w:rPr>
-                <w:rFonts w:ascii="HGSｺﾞｼｯｸE" w:eastAsia="HGSｺﾞｼｯｸE" w:hAnsi="HGSｺﾞｼｯｸE"/>
+                <w:rFonts w:ascii="HGSｺﾞｼｯｸE" w:hAnsi="HGSｺﾞｼｯｸE" w:eastAsia="HGSｺﾞｼｯｸE"/>
               </w:rPr>
             </w:pPr>
+            <w:r>
+              <w:rPr/>
+              <w:t>03-160946</w:t>
+            </w:r>
           </w:p>
         </w:tc>
         <w:tc>
           <w:tcPr>
             <w:tcW w:w="992" w:type="dxa"/>
             <w:tcBorders>
-              <w:top w:val="single" w:sz="8" w:space="0" w:color="auto"/>
+              <w:top w:val="single" w:color="auto" w:sz="8" w:space="0"/>
             </w:tcBorders>
+            <w:tcMar/>
           </w:tcPr>
-          <w:p>
+          <w:p wp14:textId="77777777">
             <w:pPr>
               <w:spacing w:line="480" w:lineRule="auto"/>
               <w:jc w:val="center"/>
               <w:rPr>
-                <w:rFonts w:ascii="HGSｺﾞｼｯｸE" w:eastAsia="HGSｺﾞｼｯｸE" w:hAnsi="HGSｺﾞｼｯｸE"/>
+                <w:rFonts w:ascii="HGSｺﾞｼｯｸE" w:hAnsi="HGSｺﾞｼｯｸE" w:eastAsia="HGSｺﾞｼｯｸE"/>
                 <w:sz w:val="24"/>
                 <w:szCs w:val="24"/>
               </w:rPr>
             </w:pPr>
             <w:r>
               <w:rPr>
-                <w:rFonts w:ascii="HGSｺﾞｼｯｸE" w:eastAsia="HGSｺﾞｼｯｸE" w:hAnsi="HGSｺﾞｼｯｸE" w:hint="eastAsia"/>
+                <w:rFonts w:hint="eastAsia" w:ascii="HGSｺﾞｼｯｸE" w:hAnsi="HGSｺﾞｼｯｸE" w:eastAsia="HGSｺﾞｼｯｸE"/>
                 <w:sz w:val="24"/>
                 <w:szCs w:val="24"/>
               </w:rPr>
@@ -349,21 +380,26 @@
           <w:tcPr>
             <w:tcW w:w="2126" w:type="dxa"/>
             <w:tcBorders>
-              <w:top w:val="single" w:sz="8" w:space="0" w:color="auto"/>
-              <w:right w:val="single" w:sz="8" w:space="0" w:color="auto"/>
+              <w:top w:val="single" w:color="auto" w:sz="8" w:space="0"/>
+              <w:right w:val="single" w:color="auto" w:sz="8" w:space="0"/>
             </w:tcBorders>
+            <w:tcMar/>
           </w:tcPr>
-          <w:p>
+          <w:p w14:noSpellErr="1" wp14:textId="3708DBA2">
             <w:pPr>
               <w:jc w:val="center"/>
               <w:rPr>
-                <w:rFonts w:ascii="HGSｺﾞｼｯｸE" w:eastAsia="HGSｺﾞｼｯｸE" w:hAnsi="HGSｺﾞｼｯｸE"/>
+                <w:rFonts w:ascii="HGSｺﾞｼｯｸE" w:hAnsi="HGSｺﾞｼｯｸE" w:eastAsia="HGSｺﾞｼｯｸE"/>
               </w:rPr>
             </w:pPr>
+            <w:r>
+              <w:rPr/>
+              <w:t>西村弘平</w:t>
+            </w:r>
           </w:p>
         </w:tc>
       </w:tr>
-      <w:tr>
+      <w:tr xmlns:wp14="http://schemas.microsoft.com/office/word/2010/wordml" wp14:textId="77777777">
         <w:trPr>
           <w:trHeight w:val="277"/>
         </w:trPr>
@@ -372,74 +408,107 @@
             <w:tcW w:w="8647" w:type="dxa"/>
             <w:gridSpan w:val="6"/>
             <w:tcBorders>
-              <w:left w:val="single" w:sz="8" w:space="0" w:color="auto"/>
-              <w:right w:val="single" w:sz="8" w:space="0" w:color="auto"/>
+              <w:left w:val="single" w:color="auto" w:sz="8" w:space="0"/>
+              <w:right w:val="single" w:color="auto" w:sz="8" w:space="0"/>
             </w:tcBorders>
+            <w:tcMar/>
           </w:tcPr>
-          <w:p>
+          <w:p wp14:textId="77777777">
             <w:pPr>
               <w:rPr>
-                <w:rFonts w:ascii="HGSｺﾞｼｯｸE" w:eastAsia="HGSｺﾞｼｯｸE" w:hAnsi="HGSｺﾞｼｯｸE"/>
+                <w:rFonts w:ascii="HGSｺﾞｼｯｸE" w:hAnsi="HGSｺﾞｼｯｸE" w:eastAsia="HGSｺﾞｼｯｸE"/>
               </w:rPr>
             </w:pPr>
             <w:r>
               <w:rPr>
-                <w:rFonts w:ascii="HGSｺﾞｼｯｸE" w:eastAsia="HGSｺﾞｼｯｸE" w:hAnsi="HGSｺﾞｼｯｸE" w:hint="eastAsia"/>
-              </w:rPr>
-              <w:t>①理解できた</w:t>
-            </w:r>
-            <w:r>
-              <w:rPr>
-                <w:rFonts w:ascii="HGSｺﾞｼｯｸE" w:eastAsia="HGSｺﾞｼｯｸE" w:hAnsi="HGSｺﾞｼｯｸE" w:hint="eastAsia"/>
+                <w:rFonts w:ascii="HGSｺﾞｼｯｸE" w:hAnsi="HGSｺﾞｼｯｸE" w:eastAsia="HGSｺﾞｼｯｸE" w:cs="HGSｺﾞｼｯｸE"/>
+              </w:rPr>
+              <w:t>①</w:t>
+            </w:r>
+            <w:proofErr w:type="spellStart"/>
+            <w:r>
+              <w:rPr>
+                <w:rFonts w:ascii="HGSｺﾞｼｯｸE" w:hAnsi="HGSｺﾞｼｯｸE" w:eastAsia="HGSｺﾞｼｯｸE" w:cs="HGSｺﾞｼｯｸE"/>
+              </w:rPr>
+              <w:t>理解できた</w:t>
+            </w:r>
+            <w:proofErr w:type="spellEnd"/>
+            <w:r>
+              <w:rPr>
+                <w:rFonts w:ascii="HGSｺﾞｼｯｸE" w:hAnsi="HGSｺﾞｼｯｸE" w:eastAsia="HGSｺﾞｼｯｸE" w:cs="HGSｺﾞｼｯｸE"/>
               </w:rPr>
               <w:t xml:space="preserve">内容,  </w:t>
             </w:r>
             <w:r>
               <w:rPr>
-                <w:rFonts w:ascii="HGSｺﾞｼｯｸE" w:eastAsia="HGSｺﾞｼｯｸE" w:hAnsi="HGSｺﾞｼｯｸE" w:hint="eastAsia"/>
-              </w:rPr>
-              <w:t>②理解できなかった</w:t>
-            </w:r>
-            <w:r>
-              <w:rPr>
-                <w:rFonts w:ascii="HGSｺﾞｼｯｸE" w:eastAsia="HGSｺﾞｼｯｸE" w:hAnsi="HGSｺﾞｼｯｸE" w:hint="eastAsia"/>
+                <w:rFonts w:ascii="HGSｺﾞｼｯｸE" w:hAnsi="HGSｺﾞｼｯｸE" w:eastAsia="HGSｺﾞｼｯｸE" w:cs="HGSｺﾞｼｯｸE"/>
+              </w:rPr>
+              <w:t>②</w:t>
+            </w:r>
+            <w:proofErr w:type="spellStart"/>
+            <w:r>
+              <w:rPr>
+                <w:rFonts w:ascii="HGSｺﾞｼｯｸE" w:hAnsi="HGSｺﾞｼｯｸE" w:eastAsia="HGSｺﾞｼｯｸE" w:cs="HGSｺﾞｼｯｸE"/>
+              </w:rPr>
+              <w:t>理解できなかった</w:t>
+            </w:r>
+            <w:proofErr w:type="spellEnd"/>
+            <w:r>
+              <w:rPr>
+                <w:rFonts w:ascii="HGSｺﾞｼｯｸE" w:hAnsi="HGSｺﾞｼｯｸE" w:eastAsia="HGSｺﾞｼｯｸE" w:cs="HGSｺﾞｼｯｸE"/>
               </w:rPr>
               <w:t xml:space="preserve">内容,  </w:t>
             </w:r>
             <w:r>
               <w:rPr>
-                <w:rFonts w:ascii="HGSｺﾞｼｯｸE" w:eastAsia="HGSｺﾞｼｯｸE" w:hAnsi="HGSｺﾞｼｯｸE" w:hint="eastAsia"/>
-              </w:rPr>
-              <w:t>③興味を持った</w:t>
-            </w:r>
-            <w:r>
-              <w:rPr>
-                <w:rFonts w:ascii="HGSｺﾞｼｯｸE" w:eastAsia="HGSｺﾞｼｯｸE" w:hAnsi="HGSｺﾞｼｯｸE" w:hint="eastAsia"/>
+                <w:rFonts w:ascii="HGSｺﾞｼｯｸE" w:hAnsi="HGSｺﾞｼｯｸE" w:eastAsia="HGSｺﾞｼｯｸE" w:cs="HGSｺﾞｼｯｸE"/>
+              </w:rPr>
+              <w:t>③</w:t>
+            </w:r>
+            <w:proofErr w:type="spellStart"/>
+            <w:r>
+              <w:rPr>
+                <w:rFonts w:ascii="HGSｺﾞｼｯｸE" w:hAnsi="HGSｺﾞｼｯｸE" w:eastAsia="HGSｺﾞｼｯｸE" w:cs="HGSｺﾞｼｯｸE"/>
+              </w:rPr>
+              <w:t>興味を持った</w:t>
+            </w:r>
+            <w:proofErr w:type="spellEnd"/>
+            <w:r>
+              <w:rPr>
+                <w:rFonts w:ascii="HGSｺﾞｼｯｸE" w:hAnsi="HGSｺﾞｼｯｸE" w:eastAsia="HGSｺﾞｼｯｸE" w:cs="HGSｺﾞｼｯｸE"/>
               </w:rPr>
               <w:t xml:space="preserve">内容,  </w:t>
             </w:r>
             <w:r>
               <w:rPr>
-                <w:rFonts w:ascii="HGSｺﾞｼｯｸE" w:eastAsia="HGSｺﾞｼｯｸE" w:hAnsi="HGSｺﾞｼｯｸE" w:hint="eastAsia"/>
+                <w:rFonts w:ascii="HGSｺﾞｼｯｸE" w:hAnsi="HGSｺﾞｼｯｸE" w:eastAsia="HGSｺﾞｼｯｸE" w:cs="HGSｺﾞｼｯｸE"/>
               </w:rPr>
               <w:t>④</w:t>
             </w:r>
             <w:r>
               <w:rPr>
-                <w:rFonts w:ascii="HGSｺﾞｼｯｸE" w:eastAsia="HGSｺﾞｼｯｸE" w:hAnsi="HGSｺﾞｼｯｸE" w:hint="eastAsia"/>
+                <w:rFonts w:ascii="HGSｺﾞｼｯｸE" w:hAnsi="HGSｺﾞｼｯｸE" w:eastAsia="HGSｺﾞｼｯｸE" w:cs="HGSｺﾞｼｯｸE"/>
               </w:rPr>
               <w:t xml:space="preserve">感想,  </w:t>
             </w:r>
             <w:r>
               <w:rPr>
-                <w:rFonts w:ascii="HGSｺﾞｼｯｸE" w:eastAsia="HGSｺﾞｼｯｸE" w:hAnsi="HGSｺﾞｼｯｸE" w:hint="eastAsia"/>
-              </w:rPr>
-              <w:t>⑤要望</w:t>
-            </w:r>
+                <w:rFonts w:ascii="HGSｺﾞｼｯｸE" w:hAnsi="HGSｺﾞｼｯｸE" w:eastAsia="HGSｺﾞｼｯｸE" w:cs="HGSｺﾞｼｯｸE"/>
+              </w:rPr>
+              <w:t>⑤</w:t>
+            </w:r>
+            <w:proofErr w:type="spellStart"/>
+            <w:r>
+              <w:rPr>
+                <w:rFonts w:ascii="HGSｺﾞｼｯｸE" w:hAnsi="HGSｺﾞｼｯｸE" w:eastAsia="HGSｺﾞｼｯｸE" w:cs="HGSｺﾞｼｯｸE"/>
+              </w:rPr>
+              <w:t>要望</w:t>
+            </w:r>
+            <w:proofErr w:type="spellEnd"/>
           </w:p>
         </w:tc>
       </w:tr>
-      <w:tr>
+      <w:tr xmlns:wp14="http://schemas.microsoft.com/office/word/2010/wordml" wp14:textId="77777777">
         <w:trPr>
           <w:trHeight w:val="622"/>
         </w:trPr>
@@ -448,21 +517,41 @@
             <w:tcW w:w="8647" w:type="dxa"/>
             <w:gridSpan w:val="6"/>
             <w:tcBorders>
-              <w:left w:val="single" w:sz="8" w:space="0" w:color="auto"/>
-              <w:bottom w:val="dashSmallGap" w:sz="4" w:space="0" w:color="auto"/>
-              <w:right w:val="single" w:sz="8" w:space="0" w:color="auto"/>
+              <w:left w:val="single" w:color="auto" w:sz="8" w:space="0"/>
+              <w:bottom w:val="dashSmallGap" w:color="auto" w:sz="4" w:space="0"/>
+              <w:right w:val="single" w:color="auto" w:sz="8" w:space="0"/>
             </w:tcBorders>
+            <w:tcMar/>
           </w:tcPr>
-          <w:p>
+          <w:p wp14:noSpellErr="1" wp14:textId="0B37C1F9">
+            <w:pPr/>
+            <w:r>
+              <w:rPr>
+                <w:rFonts w:ascii="Century" w:hAnsi="Century" w:eastAsia="Century" w:cs="Century"/>
+                <w:sz w:val="21"/>
+                <w:szCs w:val="21"/>
+              </w:rPr>
+              <w:t>1.理解できた内容</w:t>
+            </w:r>
+          </w:p>
+          <w:p w14:noSpellErr="1" wp14:textId="0FA7CBF6">
             <w:pPr>
               <w:rPr>
-                <w:rFonts w:ascii="HGSｺﾞｼｯｸE" w:eastAsia="HGSｺﾞｼｯｸE" w:hAnsi="HGSｺﾞｼｯｸE"/>
+                <w:rFonts w:ascii="HGSｺﾞｼｯｸE" w:hAnsi="HGSｺﾞｼｯｸE" w:eastAsia="HGSｺﾞｼｯｸE"/>
               </w:rPr>
             </w:pPr>
+            <w:r>
+              <w:rPr>
+                <w:rFonts w:ascii="Century" w:hAnsi="Century" w:eastAsia="Century" w:cs="Century"/>
+                <w:sz w:val="21"/>
+                <w:szCs w:val="21"/>
+              </w:rPr>
+              <w:t>システム、モデルを作る上で必要な考え方を学びました。システムズ・アプローチなどシステム・モデルを考える上で必要となる言葉の意味や考えやすい問題、考えにくい問題の違いなどを理解しました。</w:t>
+            </w:r>
           </w:p>
         </w:tc>
       </w:tr>
-      <w:tr>
+      <w:tr xmlns:wp14="http://schemas.microsoft.com/office/word/2010/wordml" wp14:textId="77777777">
         <w:trPr>
           <w:trHeight w:val="561"/>
         </w:trPr>
@@ -471,22 +560,46 @@
             <w:tcW w:w="8647" w:type="dxa"/>
             <w:gridSpan w:val="6"/>
             <w:tcBorders>
-              <w:top w:val="dashSmallGap" w:sz="4" w:space="0" w:color="auto"/>
-              <w:left w:val="single" w:sz="8" w:space="0" w:color="auto"/>
-              <w:bottom w:val="dashSmallGap" w:sz="4" w:space="0" w:color="auto"/>
-              <w:right w:val="single" w:sz="8" w:space="0" w:color="auto"/>
+              <w:top w:val="dashSmallGap" w:color="auto" w:sz="4" w:space="0"/>
+              <w:left w:val="single" w:color="auto" w:sz="8" w:space="0"/>
+              <w:bottom w:val="dashSmallGap" w:color="auto" w:sz="4" w:space="0"/>
+              <w:right w:val="single" w:color="auto" w:sz="8" w:space="0"/>
             </w:tcBorders>
+            <w:tcMar/>
           </w:tcPr>
-          <w:p>
+          <w:p wp14:noSpellErr="1" wp14:textId="771132B1">
+            <w:pPr/>
+            <w:r>
+              <w:rPr>
+                <w:rFonts w:ascii="Century" w:hAnsi="Century" w:eastAsia="Century" w:cs="Century"/>
+                <w:sz w:val="21"/>
+                <w:szCs w:val="21"/>
+              </w:rPr>
+              <w:t>2.理解できなかった内容</w:t>
+            </w:r>
+          </w:p>
+          <w:p wp14:noSpellErr="1" wp14:textId="57A11AD8">
+            <w:pPr/>
+            <w:r>
+              <w:rPr>
+                <w:rFonts w:ascii="Century" w:hAnsi="Century" w:eastAsia="Century" w:cs="Century"/>
+                <w:sz w:val="21"/>
+                <w:szCs w:val="21"/>
+              </w:rPr>
+              <w:t>世の中にある問題からモデルを作り行列を作る過程で、行列の値を決める各要素をどのように選べばいいのかよくわかりませんでした。</w:t>
+            </w:r>
+          </w:p>
+          <w:p wp14:textId="150CABEF">
             <w:pPr>
-              <w:rPr>
-                <w:rFonts w:ascii="HGSｺﾞｼｯｸE" w:eastAsia="HGSｺﾞｼｯｸE" w:hAnsi="HGSｺﾞｼｯｸE"/>
+              <w:pStyle w:val="a"/>
+              <w:rPr>
+                <w:rFonts w:ascii="HGSｺﾞｼｯｸE" w:hAnsi="HGSｺﾞｼｯｸE" w:eastAsia="HGSｺﾞｼｯｸE"/>
               </w:rPr>
             </w:pPr>
           </w:p>
         </w:tc>
       </w:tr>
-      <w:tr>
+      <w:tr xmlns:wp14="http://schemas.microsoft.com/office/word/2010/wordml" wp14:textId="77777777">
         <w:trPr>
           <w:trHeight w:val="555"/>
         </w:trPr>
@@ -495,22 +608,42 @@
             <w:tcW w:w="8647" w:type="dxa"/>
             <w:gridSpan w:val="6"/>
             <w:tcBorders>
-              <w:top w:val="dashSmallGap" w:sz="4" w:space="0" w:color="auto"/>
-              <w:left w:val="single" w:sz="8" w:space="0" w:color="auto"/>
-              <w:bottom w:val="dashSmallGap" w:sz="4" w:space="0" w:color="auto"/>
-              <w:right w:val="single" w:sz="8" w:space="0" w:color="auto"/>
+              <w:top w:val="dashSmallGap" w:color="auto" w:sz="4" w:space="0"/>
+              <w:left w:val="single" w:color="auto" w:sz="8" w:space="0"/>
+              <w:bottom w:val="dashSmallGap" w:color="auto" w:sz="4" w:space="0"/>
+              <w:right w:val="single" w:color="auto" w:sz="8" w:space="0"/>
             </w:tcBorders>
+            <w:tcMar/>
           </w:tcPr>
-          <w:p>
+          <w:p wp14:noSpellErr="1" wp14:textId="777E11A2">
+            <w:pPr/>
+            <w:r>
+              <w:rPr>
+                <w:rFonts w:ascii="Century" w:hAnsi="Century" w:eastAsia="Century" w:cs="Century"/>
+                <w:sz w:val="21"/>
+                <w:szCs w:val="21"/>
+              </w:rPr>
+              <w:t>3.興味を持った内容</w:t>
+            </w:r>
+          </w:p>
+          <w:p w14:noSpellErr="1" wp14:textId="28C8612C">
             <w:pPr>
               <w:rPr>
-                <w:rFonts w:ascii="HGSｺﾞｼｯｸE" w:eastAsia="HGSｺﾞｼｯｸE" w:hAnsi="HGSｺﾞｼｯｸE"/>
+                <w:rFonts w:ascii="HGSｺﾞｼｯｸE" w:hAnsi="HGSｺﾞｼｯｸE" w:eastAsia="HGSｺﾞｼｯｸE"/>
               </w:rPr>
             </w:pPr>
+            <w:r>
+              <w:rPr>
+                <w:rFonts w:ascii="Century" w:hAnsi="Century" w:eastAsia="Century" w:cs="Century"/>
+                <w:sz w:val="21"/>
+                <w:szCs w:val="21"/>
+              </w:rPr>
+              <w:t>行列の状態からモデルの各要素がどのような距離、関係にあるかを判断できることに興味を持ちました。</w:t>
+            </w:r>
           </w:p>
         </w:tc>
       </w:tr>
-      <w:tr>
+      <w:tr xmlns:wp14="http://schemas.microsoft.com/office/word/2010/wordml" wp14:textId="77777777">
         <w:trPr>
           <w:trHeight w:val="549"/>
         </w:trPr>
@@ -519,22 +652,42 @@
             <w:tcW w:w="8647" w:type="dxa"/>
             <w:gridSpan w:val="6"/>
             <w:tcBorders>
-              <w:top w:val="dashSmallGap" w:sz="4" w:space="0" w:color="auto"/>
-              <w:left w:val="single" w:sz="8" w:space="0" w:color="auto"/>
-              <w:bottom w:val="dashSmallGap" w:sz="4" w:space="0" w:color="auto"/>
-              <w:right w:val="single" w:sz="8" w:space="0" w:color="auto"/>
+              <w:top w:val="dashSmallGap" w:color="auto" w:sz="4" w:space="0"/>
+              <w:left w:val="single" w:color="auto" w:sz="8" w:space="0"/>
+              <w:bottom w:val="dashSmallGap" w:color="auto" w:sz="4" w:space="0"/>
+              <w:right w:val="single" w:color="auto" w:sz="8" w:space="0"/>
             </w:tcBorders>
+            <w:tcMar/>
           </w:tcPr>
-          <w:p>
+          <w:p wp14:noSpellErr="1" wp14:textId="3BC69D28">
+            <w:pPr/>
+            <w:r>
+              <w:rPr>
+                <w:rFonts w:ascii="Century" w:hAnsi="Century" w:eastAsia="Century" w:cs="Century"/>
+                <w:sz w:val="21"/>
+                <w:szCs w:val="21"/>
+              </w:rPr>
+              <w:t>4.感想</w:t>
+            </w:r>
+          </w:p>
+          <w:p w14:noSpellErr="1" wp14:textId="6D6C73D8">
             <w:pPr>
               <w:rPr>
-                <w:rFonts w:ascii="HGSｺﾞｼｯｸE" w:eastAsia="HGSｺﾞｼｯｸE" w:hAnsi="HGSｺﾞｼｯｸE"/>
+                <w:rFonts w:ascii="HGSｺﾞｼｯｸE" w:hAnsi="HGSｺﾞｼｯｸE" w:eastAsia="HGSｺﾞｼｯｸE"/>
               </w:rPr>
             </w:pPr>
+            <w:r>
+              <w:rPr>
+                <w:rFonts w:ascii="Century" w:hAnsi="Century" w:eastAsia="Century" w:cs="Century"/>
+                <w:sz w:val="21"/>
+                <w:szCs w:val="21"/>
+              </w:rPr>
+              <w:t>システム・モデルを行列を用いて評価する流れを知り、行列の重要性を再確認しました。身の回りのシステムにおいても行列で表したらどうなるのか、要素の選び方次第で他の人と全く同じにはならないと思うので、他の人によるシステム・モデルの評価を見てみたいと思いました。</w:t>
+            </w:r>
           </w:p>
         </w:tc>
       </w:tr>
-      <w:tr>
+      <w:tr xmlns:wp14="http://schemas.microsoft.com/office/word/2010/wordml" wp14:textId="77777777">
         <w:trPr>
           <w:trHeight w:val="557"/>
         </w:trPr>
@@ -543,22 +696,35 @@
             <w:tcW w:w="8647" w:type="dxa"/>
             <w:gridSpan w:val="6"/>
             <w:tcBorders>
-              <w:top w:val="dashSmallGap" w:sz="4" w:space="0" w:color="auto"/>
-              <w:left w:val="single" w:sz="8" w:space="0" w:color="auto"/>
-              <w:bottom w:val="dashSmallGap" w:sz="4" w:space="0" w:color="auto"/>
-              <w:right w:val="single" w:sz="8" w:space="0" w:color="auto"/>
+              <w:top w:val="dashSmallGap" w:color="auto" w:sz="4" w:space="0"/>
+              <w:left w:val="single" w:color="auto" w:sz="8" w:space="0"/>
+              <w:bottom w:val="dashSmallGap" w:color="auto" w:sz="4" w:space="0"/>
+              <w:right w:val="single" w:color="auto" w:sz="8" w:space="0"/>
             </w:tcBorders>
+            <w:tcMar/>
           </w:tcPr>
-          <w:p>
+          <w:p wp14:noSpellErr="1" wp14:textId="11B94BF8">
+            <w:pPr/>
+            <w:r>
+              <w:rPr/>
+              <w:t>5.要望</w:t>
+            </w:r>
+          </w:p>
+          <w:p w14:noSpellErr="1" wp14:textId="480F372A">
             <w:pPr>
-              <w:rPr>
-                <w:rFonts w:ascii="HGSｺﾞｼｯｸE" w:eastAsia="HGSｺﾞｼｯｸE" w:hAnsi="HGSｺﾞｼｯｸE"/>
+              <w:pStyle w:val="a"/>
+              <w:rPr>
+                <w:rFonts w:ascii="HGSｺﾞｼｯｸE" w:hAnsi="HGSｺﾞｼｯｸE" w:eastAsia="HGSｺﾞｼｯｸE"/>
               </w:rPr>
             </w:pPr>
+            <w:r>
+              <w:rPr/>
+              <w:t>特にありません。</w:t>
+            </w:r>
           </w:p>
         </w:tc>
       </w:tr>
-      <w:tr>
+      <w:tr xmlns:wp14="http://schemas.microsoft.com/office/word/2010/wordml" wp14:textId="77777777">
         <w:trPr>
           <w:trHeight w:val="564"/>
         </w:trPr>
@@ -567,22 +733,23 @@
             <w:tcW w:w="8647" w:type="dxa"/>
             <w:gridSpan w:val="6"/>
             <w:tcBorders>
-              <w:top w:val="dashSmallGap" w:sz="4" w:space="0" w:color="auto"/>
-              <w:left w:val="single" w:sz="8" w:space="0" w:color="auto"/>
-              <w:bottom w:val="dashSmallGap" w:sz="4" w:space="0" w:color="auto"/>
-              <w:right w:val="single" w:sz="8" w:space="0" w:color="auto"/>
+              <w:top w:val="dashSmallGap" w:color="auto" w:sz="4" w:space="0"/>
+              <w:left w:val="single" w:color="auto" w:sz="8" w:space="0"/>
+              <w:bottom w:val="dashSmallGap" w:color="auto" w:sz="4" w:space="0"/>
+              <w:right w:val="single" w:color="auto" w:sz="8" w:space="0"/>
             </w:tcBorders>
+            <w:tcMar/>
           </w:tcPr>
-          <w:p>
+          <w:p wp14:textId="77777777">
             <w:pPr>
               <w:rPr>
-                <w:rFonts w:ascii="HGSｺﾞｼｯｸE" w:eastAsia="HGSｺﾞｼｯｸE" w:hAnsi="HGSｺﾞｼｯｸE"/>
+                <w:rFonts w:ascii="HGSｺﾞｼｯｸE" w:hAnsi="HGSｺﾞｼｯｸE" w:eastAsia="HGSｺﾞｼｯｸE"/>
               </w:rPr>
             </w:pPr>
           </w:p>
         </w:tc>
       </w:tr>
-      <w:tr>
+      <w:tr xmlns:wp14="http://schemas.microsoft.com/office/word/2010/wordml" wp14:textId="77777777">
         <w:trPr>
           <w:trHeight w:val="545"/>
         </w:trPr>
@@ -591,22 +758,23 @@
             <w:tcW w:w="8647" w:type="dxa"/>
             <w:gridSpan w:val="6"/>
             <w:tcBorders>
-              <w:top w:val="dashSmallGap" w:sz="4" w:space="0" w:color="auto"/>
-              <w:left w:val="single" w:sz="8" w:space="0" w:color="auto"/>
-              <w:bottom w:val="single" w:sz="8" w:space="0" w:color="auto"/>
-              <w:right w:val="single" w:sz="8" w:space="0" w:color="auto"/>
+              <w:top w:val="dashSmallGap" w:color="auto" w:sz="4" w:space="0"/>
+              <w:left w:val="single" w:color="auto" w:sz="8" w:space="0"/>
+              <w:bottom w:val="single" w:color="auto" w:sz="8" w:space="0"/>
+              <w:right w:val="single" w:color="auto" w:sz="8" w:space="0"/>
             </w:tcBorders>
+            <w:tcMar/>
           </w:tcPr>
-          <w:p>
+          <w:p wp14:textId="77777777">
             <w:pPr>
               <w:rPr>
-                <w:rFonts w:ascii="HGSｺﾞｼｯｸE" w:eastAsia="HGSｺﾞｼｯｸE" w:hAnsi="HGSｺﾞｼｯｸE"/>
+                <w:rFonts w:ascii="HGSｺﾞｼｯｸE" w:hAnsi="HGSｺﾞｼｯｸE" w:eastAsia="HGSｺﾞｼｯｸE"/>
               </w:rPr>
             </w:pPr>
           </w:p>
         </w:tc>
       </w:tr>
-      <w:tr>
+      <w:tr xmlns:wp14="http://schemas.microsoft.com/office/word/2010/wordml" wp14:textId="77777777">
         <w:trPr>
           <w:trHeight w:val="4677"/>
         </w:trPr>
@@ -615,21 +783,22 @@
             <w:tcW w:w="8647" w:type="dxa"/>
             <w:gridSpan w:val="6"/>
             <w:tcBorders>
-              <w:top w:val="single" w:sz="8" w:space="0" w:color="auto"/>
-              <w:left w:val="single" w:sz="8" w:space="0" w:color="auto"/>
-              <w:bottom w:val="single" w:sz="8" w:space="0" w:color="auto"/>
-              <w:right w:val="single" w:sz="8" w:space="0" w:color="auto"/>
+              <w:top w:val="single" w:color="auto" w:sz="8" w:space="0"/>
+              <w:left w:val="single" w:color="auto" w:sz="8" w:space="0"/>
+              <w:bottom w:val="single" w:color="auto" w:sz="8" w:space="0"/>
+              <w:right w:val="single" w:color="auto" w:sz="8" w:space="0"/>
             </w:tcBorders>
+            <w:tcMar/>
           </w:tcPr>
-          <w:p>
+          <w:p wp14:textId="77777777">
             <w:pPr>
               <w:rPr>
-                <w:rFonts w:ascii="HGSｺﾞｼｯｸE" w:eastAsia="HGSｺﾞｼｯｸE" w:hAnsi="HGSｺﾞｼｯｸE"/>
+                <w:rFonts w:ascii="HGSｺﾞｼｯｸE" w:hAnsi="HGSｺﾞｼｯｸE" w:eastAsia="HGSｺﾞｼｯｸE"/>
               </w:rPr>
             </w:pPr>
             <w:r>
               <w:rPr>
-                <w:rFonts w:ascii="HGSｺﾞｼｯｸE" w:eastAsia="HGSｺﾞｼｯｸE" w:hAnsi="HGSｺﾞｼｯｸE" w:hint="eastAsia"/>
+                <w:rFonts w:hint="eastAsia" w:ascii="HGSｺﾞｼｯｸE" w:hAnsi="HGSｺﾞｼｯｸE" w:eastAsia="HGSｺﾞｼｯｸE"/>
               </w:rPr>
               <w:t>回答欄：</w:t>
             </w:r>
@@ -637,42 +806,28 @@
         </w:tc>
       </w:tr>
     </w:tbl>
-    <w:p>
+    <w:p xmlns:wp14="http://schemas.microsoft.com/office/word/2010/wordml" wp14:textId="77777777" wp14:noSpellErr="1">
       <w:pPr>
         <w:jc w:val="right"/>
         <w:rPr>
-          <w:rFonts w:ascii="HGSｺﾞｼｯｸE" w:eastAsia="HGSｺﾞｼｯｸE" w:hAnsi="HGSｺﾞｼｯｸE"/>
-        </w:rPr>
-      </w:pPr>
-      <w:r>
-        <w:rPr>
-          <mc:AlternateContent>
-            <mc:Choice Requires="w16se">
-              <w:rFonts w:ascii="HGSｺﾞｼｯｸE" w:eastAsia="HGSｺﾞｼｯｸE" w:hAnsi="HGSｺﾞｼｯｸE" w:hint="eastAsia"/>
-            </mc:Choice>
-            <mc:Fallback>
-              <w:rFonts w:ascii="Segoe UI Emoji" w:eastAsia="Segoe UI Emoji" w:hAnsi="Segoe UI Emoji" w:cs="Segoe UI Emoji"/>
-            </mc:Fallback>
-          </mc:AlternateContent>
-        </w:rPr>
-        <mc:AlternateContent>
-          <mc:Choice Requires="w16se">
-            <w16se:symEx w16se:font="Segoe UI Emoji" w16se:char="25A1"/>
-          </mc:Choice>
-          <mc:Fallback>
-            <w:t>□</w:t>
-          </mc:Fallback>
-        </mc:AlternateContent>
-      </w:r>
-      <w:r>
-        <w:rPr>
-          <w:rFonts w:ascii="HGSｺﾞｼｯｸE" w:eastAsia="HGSｺﾞｼｯｸE" w:hAnsi="HGSｺﾞｼｯｸE" w:hint="eastAsia"/>
+          <w:rFonts w:ascii="HGSｺﾞｼｯｸE" w:hAnsi="HGSｺﾞｼｯｸE" w:eastAsia="HGSｺﾞｼｯｸE"/>
+        </w:rPr>
+      </w:pPr>
+      <w:r>
+        <w:rPr>
+          <w:rFonts w:ascii="Segoe UI Emoji" w:hAnsi="Segoe UI Emoji" w:eastAsia="Segoe UI Emoji" w:cs="Segoe UI Emoji"/>
+        </w:rPr>
+        <w:t>□</w:t>
+      </w:r>
+      <w:r>
+        <w:rPr>
+          <w:rFonts w:ascii="HGSｺﾞｼｯｸE" w:hAnsi="HGSｺﾞｼｯｸE" w:eastAsia="HGSｺﾞｼｯｸE" w:cs="HGSｺﾞｼｯｸE"/>
         </w:rPr>
         <w:t>裏面へつづく</w:t>
       </w:r>
     </w:p>
     <w:sectPr>
-      <w:pgSz w:w="11906" w:h="16838"/>
+      <w:pgSz w:w="11906" w:h="16838" w:orient="portrait"/>
       <w:pgMar w:top="1985" w:right="1701" w:bottom="1701" w:left="1701" w:header="851" w:footer="992" w:gutter="0"/>
       <w:cols w:space="425"/>
       <w:docGrid w:type="lines" w:linePitch="360"/>
@@ -684,14 +839,14 @@
 <file path=word/endnotes.xml><?xml version="1.0" encoding="utf-8"?>
 <w:endnotes xmlns:wpc="http://schemas.microsoft.com/office/word/2010/wordprocessingCanvas" xmlns:cx="http://schemas.microsoft.com/office/drawing/2014/chartex" xmlns:cx1="http://schemas.microsoft.com/office/drawing/2015/9/8/chartex" xmlns:cx2="http://schemas.microsoft.com/office/drawing/2015/10/21/chartex" xmlns:mc="http://schemas.openxmlformats.org/markup-compatibility/2006" xmlns:o="urn:schemas-microsoft-com:office:office" xmlns:r="http://schemas.openxmlformats.org/officeDocument/2006/relationships" xmlns:m="http://schemas.openxmlformats.org/officeDocument/2006/math" xmlns:v="urn:schemas-microsoft-com:vml" xmlns:wp14="http://schemas.microsoft.com/office/word/2010/wordprocessingDrawing" xmlns:wp="http://schemas.openxmlformats.org/drawingml/2006/wordprocessingDrawing" xmlns:w10="urn:schemas-microsoft-com:office:word" xmlns:w="http://schemas.openxmlformats.org/wordprocessingml/2006/main" xmlns:w14="http://schemas.microsoft.com/office/word/2010/wordml" xmlns:w15="http://schemas.microsoft.com/office/word/2012/wordml" xmlns:w16se="http://schemas.microsoft.com/office/word/2015/wordml/symex" xmlns:wpg="http://schemas.microsoft.com/office/word/2010/wordprocessingGroup" xmlns:wpi="http://schemas.microsoft.com/office/word/2010/wordprocessingInk" xmlns:wne="http://schemas.microsoft.com/office/word/2006/wordml" xmlns:wps="http://schemas.microsoft.com/office/word/2010/wordprocessingShape" mc:Ignorable="w14 w15 w16se wp14">
   <w:endnote w:type="separator" w:id="-1">
-    <w:p>
+    <w:p xmlns:wp14="http://schemas.microsoft.com/office/word/2010/wordml" wp14:textId="77777777">
       <w:r>
         <w:separator/>
       </w:r>
     </w:p>
   </w:endnote>
   <w:endnote w:type="continuationSeparator" w:id="0">
-    <w:p>
+    <w:p xmlns:wp14="http://schemas.microsoft.com/office/word/2010/wordml" wp14:textId="77777777">
       <w:r>
         <w:continuationSeparator/>
       </w:r>
@@ -703,14 +858,14 @@
 <file path=word/footnotes.xml><?xml version="1.0" encoding="utf-8"?>
 <w:footnotes xmlns:wpc="http://schemas.microsoft.com/office/word/2010/wordprocessingCanvas" xmlns:cx="http://schemas.microsoft.com/office/drawing/2014/chartex" xmlns:cx1="http://schemas.microsoft.com/office/drawing/2015/9/8/chartex" xmlns:cx2="http://schemas.microsoft.com/office/drawing/2015/10/21/chartex" xmlns:mc="http://schemas.openxmlformats.org/markup-compatibility/2006" xmlns:o="urn:schemas-microsoft-com:office:office" xmlns:r="http://schemas.openxmlformats.org/officeDocument/2006/relationships" xmlns:m="http://schemas.openxmlformats.org/officeDocument/2006/math" xmlns:v="urn:schemas-microsoft-com:vml" xmlns:wp14="http://schemas.microsoft.com/office/word/2010/wordprocessingDrawing" xmlns:wp="http://schemas.openxmlformats.org/drawingml/2006/wordprocessingDrawing" xmlns:w10="urn:schemas-microsoft-com:office:word" xmlns:w="http://schemas.openxmlformats.org/wordprocessingml/2006/main" xmlns:w14="http://schemas.microsoft.com/office/word/2010/wordml" xmlns:w15="http://schemas.microsoft.com/office/word/2012/wordml" xmlns:w16se="http://schemas.microsoft.com/office/word/2015/wordml/symex" xmlns:wpg="http://schemas.microsoft.com/office/word/2010/wordprocessingGroup" xmlns:wpi="http://schemas.microsoft.com/office/word/2010/wordprocessingInk" xmlns:wne="http://schemas.microsoft.com/office/word/2006/wordml" xmlns:wps="http://schemas.microsoft.com/office/word/2010/wordprocessingShape" mc:Ignorable="w14 w15 w16se wp14">
   <w:footnote w:type="separator" w:id="-1">
-    <w:p>
+    <w:p xmlns:wp14="http://schemas.microsoft.com/office/word/2010/wordml" wp14:textId="77777777">
       <w:r>
         <w:separator/>
       </w:r>
     </w:p>
   </w:footnote>
   <w:footnote w:type="continuationSeparator" w:id="0">
-    <w:p>
+    <w:p xmlns:wp14="http://schemas.microsoft.com/office/word/2010/wordml" wp14:textId="77777777">
       <w:r>
         <w:continuationSeparator/>
       </w:r>
@@ -1553,11 +1708,11 @@
 </file>
 
 <file path=word/styles.xml><?xml version="1.0" encoding="utf-8"?>
-<w:styles xmlns:mc="http://schemas.openxmlformats.org/markup-compatibility/2006" xmlns:r="http://schemas.openxmlformats.org/officeDocument/2006/relationships" xmlns:w="http://schemas.openxmlformats.org/wordprocessingml/2006/main" xmlns:w14="http://schemas.microsoft.com/office/word/2010/wordml" xmlns:w15="http://schemas.microsoft.com/office/word/2012/wordml" xmlns:w16se="http://schemas.microsoft.com/office/word/2015/wordml/symex" mc:Ignorable="w14 w15 w16se">
+<w:styles xmlns:wp14="http://schemas.microsoft.com/office/word/2010/wordprocessingDrawing" xmlns:mc="http://schemas.openxmlformats.org/markup-compatibility/2006" xmlns:r="http://schemas.openxmlformats.org/officeDocument/2006/relationships" xmlns:w="http://schemas.openxmlformats.org/wordprocessingml/2006/main" xmlns:w14="http://schemas.microsoft.com/office/word/2010/wordml" xmlns:w15="http://schemas.microsoft.com/office/word/2012/wordml" xmlns:w16se="http://schemas.microsoft.com/office/word/2015/wordml/symex" mc:Ignorable="w14 w15 w16se wp14">
   <w:docDefaults>
     <w:rPrDefault>
       <w:rPr>
-        <w:rFonts w:asciiTheme="minorHAnsi" w:eastAsiaTheme="minorEastAsia" w:hAnsiTheme="minorHAnsi" w:cstheme="minorBidi"/>
+        <w:rFonts w:asciiTheme="minorHAnsi" w:hAnsiTheme="minorHAnsi" w:eastAsiaTheme="minorEastAsia" w:cstheme="minorBidi"/>
         <w:kern w:val="2"/>
         <w:sz w:val="21"/>
         <w:szCs w:val="22"/>
@@ -1569,14 +1724,14 @@
   <w:latentStyles w:defLockedState="0" w:defUIPriority="99" w:defSemiHidden="0" w:defUnhideWhenUsed="0" w:defQFormat="0" w:count="372">
     <w:lsdException w:name="Normal" w:uiPriority="0" w:qFormat="1"/>
     <w:lsdException w:name="heading 1" w:uiPriority="9" w:qFormat="1"/>
-    <w:lsdException w:name="heading 2" w:semiHidden="1" w:uiPriority="9" w:unhideWhenUsed="1" w:qFormat="1"/>
-    <w:lsdException w:name="heading 3" w:semiHidden="1" w:uiPriority="9" w:unhideWhenUsed="1" w:qFormat="1"/>
-    <w:lsdException w:name="heading 4" w:semiHidden="1" w:uiPriority="9" w:unhideWhenUsed="1" w:qFormat="1"/>
-    <w:lsdException w:name="heading 5" w:semiHidden="1" w:uiPriority="9" w:unhideWhenUsed="1" w:qFormat="1"/>
-    <w:lsdException w:name="heading 6" w:semiHidden="1" w:uiPriority="9" w:unhideWhenUsed="1" w:qFormat="1"/>
-    <w:lsdException w:name="heading 7" w:semiHidden="1" w:uiPriority="9" w:unhideWhenUsed="1" w:qFormat="1"/>
-    <w:lsdException w:name="heading 8" w:semiHidden="1" w:uiPriority="9" w:unhideWhenUsed="1" w:qFormat="1"/>
-    <w:lsdException w:name="heading 9" w:semiHidden="1" w:uiPriority="9" w:unhideWhenUsed="1" w:qFormat="1"/>
+    <w:lsdException w:name="heading 2" w:uiPriority="9" w:semiHidden="1" w:unhideWhenUsed="1" w:qFormat="1"/>
+    <w:lsdException w:name="heading 3" w:uiPriority="9" w:semiHidden="1" w:unhideWhenUsed="1" w:qFormat="1"/>
+    <w:lsdException w:name="heading 4" w:uiPriority="9" w:semiHidden="1" w:unhideWhenUsed="1" w:qFormat="1"/>
+    <w:lsdException w:name="heading 5" w:uiPriority="9" w:semiHidden="1" w:unhideWhenUsed="1" w:qFormat="1"/>
+    <w:lsdException w:name="heading 6" w:uiPriority="9" w:semiHidden="1" w:unhideWhenUsed="1" w:qFormat="1"/>
+    <w:lsdException w:name="heading 7" w:uiPriority="9" w:semiHidden="1" w:unhideWhenUsed="1" w:qFormat="1"/>
+    <w:lsdException w:name="heading 8" w:uiPriority="9" w:semiHidden="1" w:unhideWhenUsed="1" w:qFormat="1"/>
+    <w:lsdException w:name="heading 9" w:uiPriority="9" w:semiHidden="1" w:unhideWhenUsed="1" w:qFormat="1"/>
     <w:lsdException w:name="index 1" w:semiHidden="1" w:unhideWhenUsed="1"/>
     <w:lsdException w:name="index 2" w:semiHidden="1" w:unhideWhenUsed="1"/>
     <w:lsdException w:name="index 3" w:semiHidden="1" w:unhideWhenUsed="1"/>
@@ -1586,22 +1741,22 @@
     <w:lsdException w:name="index 7" w:semiHidden="1" w:unhideWhenUsed="1"/>
     <w:lsdException w:name="index 8" w:semiHidden="1" w:unhideWhenUsed="1"/>
     <w:lsdException w:name="index 9" w:semiHidden="1" w:unhideWhenUsed="1"/>
-    <w:lsdException w:name="toc 1" w:semiHidden="1" w:uiPriority="39" w:unhideWhenUsed="1"/>
-    <w:lsdException w:name="toc 2" w:semiHidden="1" w:uiPriority="39" w:unhideWhenUsed="1"/>
-    <w:lsdException w:name="toc 3" w:semiHidden="1" w:uiPriority="39" w:unhideWhenUsed="1"/>
-    <w:lsdException w:name="toc 4" w:semiHidden="1" w:uiPriority="39" w:unhideWhenUsed="1"/>
-    <w:lsdException w:name="toc 5" w:semiHidden="1" w:uiPriority="39" w:unhideWhenUsed="1"/>
-    <w:lsdException w:name="toc 6" w:semiHidden="1" w:uiPriority="39" w:unhideWhenUsed="1"/>
-    <w:lsdException w:name="toc 7" w:semiHidden="1" w:uiPriority="39" w:unhideWhenUsed="1"/>
-    <w:lsdException w:name="toc 8" w:semiHidden="1" w:uiPriority="39" w:unhideWhenUsed="1"/>
-    <w:lsdException w:name="toc 9" w:semiHidden="1" w:uiPriority="39" w:unhideWhenUsed="1"/>
+    <w:lsdException w:name="toc 1" w:uiPriority="39" w:semiHidden="1" w:unhideWhenUsed="1"/>
+    <w:lsdException w:name="toc 2" w:uiPriority="39" w:semiHidden="1" w:unhideWhenUsed="1"/>
+    <w:lsdException w:name="toc 3" w:uiPriority="39" w:semiHidden="1" w:unhideWhenUsed="1"/>
+    <w:lsdException w:name="toc 4" w:uiPriority="39" w:semiHidden="1" w:unhideWhenUsed="1"/>
+    <w:lsdException w:name="toc 5" w:uiPriority="39" w:semiHidden="1" w:unhideWhenUsed="1"/>
+    <w:lsdException w:name="toc 6" w:uiPriority="39" w:semiHidden="1" w:unhideWhenUsed="1"/>
+    <w:lsdException w:name="toc 7" w:uiPriority="39" w:semiHidden="1" w:unhideWhenUsed="1"/>
+    <w:lsdException w:name="toc 8" w:uiPriority="39" w:semiHidden="1" w:unhideWhenUsed="1"/>
+    <w:lsdException w:name="toc 9" w:uiPriority="39" w:semiHidden="1" w:unhideWhenUsed="1"/>
     <w:lsdException w:name="Normal Indent" w:semiHidden="1" w:unhideWhenUsed="1"/>
     <w:lsdException w:name="footnote text" w:semiHidden="1" w:unhideWhenUsed="1"/>
     <w:lsdException w:name="annotation text" w:semiHidden="1" w:unhideWhenUsed="1"/>
     <w:lsdException w:name="header" w:semiHidden="1" w:unhideWhenUsed="1"/>
     <w:lsdException w:name="footer" w:semiHidden="1" w:unhideWhenUsed="1"/>
     <w:lsdException w:name="index heading" w:semiHidden="1" w:unhideWhenUsed="1"/>
-    <w:lsdException w:name="caption" w:semiHidden="1" w:uiPriority="35" w:unhideWhenUsed="1" w:qFormat="1"/>
+    <w:lsdException w:name="caption" w:uiPriority="35" w:semiHidden="1" w:unhideWhenUsed="1" w:qFormat="1"/>
     <w:lsdException w:name="table of figures" w:semiHidden="1" w:unhideWhenUsed="1"/>
     <w:lsdException w:name="envelope address" w:semiHidden="1" w:unhideWhenUsed="1"/>
     <w:lsdException w:name="envelope return" w:semiHidden="1" w:unhideWhenUsed="1"/>
@@ -1632,7 +1787,7 @@
     <w:lsdException w:name="Title" w:uiPriority="10" w:qFormat="1"/>
     <w:lsdException w:name="Closing" w:semiHidden="1" w:unhideWhenUsed="1"/>
     <w:lsdException w:name="Signature" w:semiHidden="1" w:unhideWhenUsed="1"/>
-    <w:lsdException w:name="Default Paragraph Font" w:semiHidden="1" w:uiPriority="1" w:unhideWhenUsed="1"/>
+    <w:lsdException w:name="Default Paragraph Font" w:uiPriority="1" w:semiHidden="1" w:unhideWhenUsed="1"/>
     <w:lsdException w:name="Body Text" w:semiHidden="1" w:unhideWhenUsed="1"/>
     <w:lsdException w:name="Body Text Indent" w:semiHidden="1" w:unhideWhenUsed="1"/>
     <w:lsdException w:name="List Continue" w:semiHidden="1" w:unhideWhenUsed="1"/>
@@ -1832,8 +1987,8 @@
     <w:lsdException w:name="Subtle Reference" w:uiPriority="31" w:qFormat="1"/>
     <w:lsdException w:name="Intense Reference" w:uiPriority="32" w:qFormat="1"/>
     <w:lsdException w:name="Book Title" w:uiPriority="33" w:qFormat="1"/>
-    <w:lsdException w:name="Bibliography" w:semiHidden="1" w:uiPriority="37" w:unhideWhenUsed="1"/>
-    <w:lsdException w:name="TOC Heading" w:semiHidden="1" w:uiPriority="39" w:unhideWhenUsed="1" w:qFormat="1"/>
+    <w:lsdException w:name="Bibliography" w:uiPriority="37" w:semiHidden="1" w:unhideWhenUsed="1"/>
+    <w:lsdException w:name="TOC Heading" w:uiPriority="39" w:semiHidden="1" w:unhideWhenUsed="1" w:qFormat="1"/>
     <w:lsdException w:name="Plain Table 1" w:uiPriority="41"/>
     <w:lsdException w:name="Plain Table 2" w:uiPriority="42"/>
     <w:lsdException w:name="Plain Table 3" w:uiPriority="43"/>
@@ -1940,7 +2095,7 @@
     <w:lsdException w:name="List Table 7 Colorful Accent 6" w:uiPriority="52"/>
     <w:lsdException w:name="Mention" w:semiHidden="1" w:unhideWhenUsed="1"/>
   </w:latentStyles>
-  <w:style w:type="paragraph" w:default="1" w:styleId="a">
+  <w:style w:type="paragraph" w:styleId="a" w:default="1">
     <w:name w:val="Normal"/>
     <w:qFormat/>
     <w:pPr>
@@ -1948,13 +2103,13 @@
       <w:jc w:val="both"/>
     </w:pPr>
   </w:style>
-  <w:style w:type="character" w:default="1" w:styleId="a0">
+  <w:style w:type="character" w:styleId="a0" w:default="1">
     <w:name w:val="Default Paragraph Font"/>
     <w:uiPriority w:val="1"/>
     <w:semiHidden/>
     <w:unhideWhenUsed/>
   </w:style>
-  <w:style w:type="table" w:default="1" w:styleId="a1">
+  <w:style w:type="table" w:styleId="a1" w:default="1">
     <w:name w:val="Normal Table"/>
     <w:uiPriority w:val="99"/>
     <w:semiHidden/>
@@ -1969,7 +2124,7 @@
       </w:tblCellMar>
     </w:tblPr>
   </w:style>
-  <w:style w:type="numbering" w:default="1" w:styleId="a2">
+  <w:style w:type="numbering" w:styleId="a2" w:default="1">
     <w:name w:val="No List"/>
     <w:uiPriority w:val="99"/>
     <w:semiHidden/>
@@ -1982,12 +2137,12 @@
     <w:rsid w:val="008069B7"/>
     <w:tblPr>
       <w:tblBorders>
-        <w:top w:val="single" w:sz="4" w:space="0" w:color="auto"/>
-        <w:left w:val="single" w:sz="4" w:space="0" w:color="auto"/>
-        <w:bottom w:val="single" w:sz="4" w:space="0" w:color="auto"/>
-        <w:right w:val="single" w:sz="4" w:space="0" w:color="auto"/>
-        <w:insideH w:val="single" w:sz="4" w:space="0" w:color="auto"/>
-        <w:insideV w:val="single" w:sz="4" w:space="0" w:color="auto"/>
+        <w:top w:val="single" w:color="auto" w:sz="4" w:space="0"/>
+        <w:left w:val="single" w:color="auto" w:sz="4" w:space="0"/>
+        <w:bottom w:val="single" w:color="auto" w:sz="4" w:space="0"/>
+        <w:right w:val="single" w:color="auto" w:sz="4" w:space="0"/>
+        <w:insideH w:val="single" w:color="auto" w:sz="4" w:space="0"/>
+        <w:insideV w:val="single" w:color="auto" w:sz="4" w:space="0"/>
       </w:tblBorders>
     </w:tblPr>
   </w:style>
@@ -1998,7 +2153,7 @@
     <w:qFormat/>
     <w:rsid w:val="00AD1222"/>
     <w:pPr>
-      <w:ind w:leftChars="400" w:left="840"/>
+      <w:ind w:left="840" w:leftChars="400"/>
     </w:pPr>
   </w:style>
   <w:style w:type="paragraph" w:styleId="a5">
@@ -2016,7 +2171,7 @@
       <w:snapToGrid w:val="0"/>
     </w:pPr>
   </w:style>
-  <w:style w:type="character" w:customStyle="1" w:styleId="a6">
+  <w:style w:type="character" w:styleId="a6" w:customStyle="1">
     <w:name w:val="ヘッダー (文字)"/>
     <w:basedOn w:val="a0"/>
     <w:link w:val="a5"/>
@@ -2038,7 +2193,7 @@
       <w:snapToGrid w:val="0"/>
     </w:pPr>
   </w:style>
-  <w:style w:type="character" w:customStyle="1" w:styleId="a8">
+  <w:style w:type="character" w:styleId="a8" w:customStyle="1">
     <w:name w:val="フッター (文字)"/>
     <w:basedOn w:val="a0"/>
     <w:link w:val="a7"/>

</xml_diff>